<commit_message>
Update to add more Faked Unit tests
</commit_message>
<xml_diff>
--- a/TestFluentCRM/Test Plan for Fluent CRM.docx
+++ b/TestFluentCRM/Test Plan for Fluent CRM.docx
@@ -3,6 +3,9 @@
 <w:document xmlns:wpc="http://schemas.microsoft.com/office/word/2010/wordprocessingCanvas" xmlns:cx="http://schemas.microsoft.com/office/drawing/2014/chartex" xmlns:cx1="http://schemas.microsoft.com/office/drawing/2015/9/8/chartex" xmlns:mc="http://schemas.openxmlformats.org/markup-compatibility/2006" xmlns:o="urn:schemas-microsoft-com:office:office" xmlns:r="http://schemas.openxmlformats.org/officeDocument/2006/relationships" xmlns:m="http://schemas.openxmlformats.org/officeDocument/2006/math" xmlns:v="urn:schemas-microsoft-com:vml" xmlns:wp14="http://schemas.microsoft.com/office/word/2010/wordprocessingDrawing" xmlns:wp="http://schemas.openxmlformats.org/drawingml/2006/wordprocessingDrawing" xmlns:w10="urn:schemas-microsoft-com:office:word" xmlns:w="http://schemas.openxmlformats.org/wordprocessingml/2006/main" xmlns:w14="http://schemas.microsoft.com/office/word/2010/wordml" xmlns:w15="http://schemas.microsoft.com/office/word/2012/wordml" xmlns:w16se="http://schemas.microsoft.com/office/word/2015/wordml/symex" xmlns:wpg="http://schemas.microsoft.com/office/word/2010/wordprocessingGroup" xmlns:wpi="http://schemas.microsoft.com/office/word/2010/wordprocessingInk" xmlns:wne="http://schemas.microsoft.com/office/word/2006/wordml" xmlns:wps="http://schemas.microsoft.com/office/word/2010/wordprocessingShape" mc:Ignorable="w14 w15 w16se wp14">
   <w:body>
     <w:p>
+      <w:pPr>
+        <w:pStyle w:val="Title"/>
+      </w:pPr>
       <w:r>
         <w:t>Test Plan for Fluent CRM.</w:t>
       </w:r>
@@ -17,6 +20,11 @@
         <w:t>IUnknownEntity</w:t>
       </w:r>
       <w:proofErr w:type="spellEnd"/>
+      <w:r>
+        <w:tab/>
+      </w:r>
+      <w:bookmarkStart w:id="0" w:name="_GoBack"/>
+      <w:bookmarkEnd w:id="0"/>
     </w:p>
     <w:p>
       <w:pPr>
@@ -54,8 +62,6 @@
       <w:r>
         <w:t>Access using static service value.</w:t>
       </w:r>
-      <w:bookmarkStart w:id="0" w:name="_GoBack"/>
-      <w:bookmarkEnd w:id="0"/>
     </w:p>
     <w:p>
       <w:pPr>
@@ -66,6 +72,21 @@
       </w:r>
     </w:p>
     <w:p>
+      <w:r>
+        <w:t>Use static service feature.</w:t>
+      </w:r>
+    </w:p>
+    <w:p>
+      <w:r>
+        <w:t>Get count of selected records.</w:t>
+      </w:r>
+    </w:p>
+    <w:p>
+      <w:r>
+        <w:t>Also with explicit service.</w:t>
+      </w:r>
+    </w:p>
+    <w:p>
       <w:pPr>
         <w:pStyle w:val="Heading2"/>
       </w:pPr>
@@ -74,6 +95,19 @@
       </w:r>
     </w:p>
     <w:p>
+      <w:r>
+        <w:t xml:space="preserve">Check use of </w:t>
+      </w:r>
+      <w:proofErr w:type="gramStart"/>
+      <w:r>
+        <w:t>ID(</w:t>
+      </w:r>
+      <w:proofErr w:type="gramEnd"/>
+      <w:r>
+        <w:t>) function to set ID to be fetched.</w:t>
+      </w:r>
+    </w:p>
+    <w:p>
       <w:pPr>
         <w:pStyle w:val="Heading2"/>
       </w:pPr>
@@ -82,6 +116,11 @@
       </w:r>
     </w:p>
     <w:p>
+      <w:r>
+        <w:t>Check that trace function is called as expected.</w:t>
+      </w:r>
+    </w:p>
+    <w:p>
       <w:pPr>
         <w:pStyle w:val="Heading2"/>
       </w:pPr>
@@ -90,6 +129,11 @@
       </w:r>
     </w:p>
     <w:p>
+      <w:r>
+        <w:t>Check that timer function works.</w:t>
+      </w:r>
+    </w:p>
+    <w:p>
       <w:pPr>
         <w:pStyle w:val="Heading2"/>
       </w:pPr>
@@ -98,6 +142,19 @@
       </w:r>
     </w:p>
     <w:p>
+      <w:r>
+        <w:t xml:space="preserve">Test that Account can be joined to contact via the </w:t>
+      </w:r>
+      <w:proofErr w:type="spellStart"/>
+      <w:r>
+        <w:t>parentcustomerid</w:t>
+      </w:r>
+      <w:proofErr w:type="spellEnd"/>
+      <w:r>
+        <w:t>.</w:t>
+      </w:r>
+    </w:p>
+    <w:p>
       <w:pPr>
         <w:pStyle w:val="Heading1"/>
       </w:pPr>
@@ -116,11 +173,17 @@
       </w:r>
     </w:p>
     <w:p>
-      <w:pPr>
-        <w:pStyle w:val="Heading2"/>
-      </w:pPr>
-      <w:proofErr w:type="spellStart"/>
-      <w:r>
+      <w:r>
+        <w:t>Test Where statement with Equals</w:t>
+      </w:r>
+    </w:p>
+    <w:p>
+      <w:pPr>
+        <w:pStyle w:val="Heading2"/>
+      </w:pPr>
+      <w:proofErr w:type="spellStart"/>
+      <w:r>
+        <w:lastRenderedPageBreak/>
         <w:t>IsNotNull</w:t>
       </w:r>
       <w:proofErr w:type="spellEnd"/>
@@ -162,6 +225,27 @@
         <w:t>LessThan</w:t>
       </w:r>
       <w:proofErr w:type="spellEnd"/>
+    </w:p>
+    <w:p>
+      <w:pPr>
+        <w:pStyle w:val="Heading2"/>
+      </w:pPr>
+      <w:proofErr w:type="spellStart"/>
+      <w:r>
+        <w:t>NotE</w:t>
+      </w:r>
+      <w:r>
+        <w:t>qual</w:t>
+      </w:r>
+      <w:proofErr w:type="spellEnd"/>
+    </w:p>
+    <w:p>
+      <w:pPr>
+        <w:pStyle w:val="Heading2"/>
+      </w:pPr>
+      <w:r>
+        <w:t>Condition</w:t>
+      </w:r>
     </w:p>
     <w:p/>
     <w:p>
@@ -329,9 +413,15 @@
       </w:pPr>
       <w:proofErr w:type="gramStart"/>
       <w:r>
-        <w:t>Count()</w:t>
-      </w:r>
-      <w:proofErr w:type="gramEnd"/>
+        <w:t>Count(</w:t>
+      </w:r>
+      <w:proofErr w:type="gramEnd"/>
+      <w:r>
+        <w:t>)</w:t>
+      </w:r>
+      <w:r>
+        <w:tab/>
+      </w:r>
     </w:p>
     <w:p>
       <w:pPr>
@@ -1785,6 +1875,40 @@
       <w:contextualSpacing/>
     </w:pPr>
   </w:style>
+  <w:style w:type="paragraph" w:styleId="Title">
+    <w:name w:val="Title"/>
+    <w:basedOn w:val="Normal"/>
+    <w:next w:val="Normal"/>
+    <w:link w:val="TitleChar"/>
+    <w:uiPriority w:val="10"/>
+    <w:qFormat/>
+    <w:rsid w:val="00576804"/>
+    <w:pPr>
+      <w:spacing w:after="0" w:line="240" w:lineRule="auto"/>
+      <w:contextualSpacing/>
+    </w:pPr>
+    <w:rPr>
+      <w:rFonts w:asciiTheme="majorHAnsi" w:eastAsiaTheme="majorEastAsia" w:hAnsiTheme="majorHAnsi" w:cstheme="majorBidi"/>
+      <w:spacing w:val="-10"/>
+      <w:kern w:val="28"/>
+      <w:sz w:val="56"/>
+      <w:szCs w:val="56"/>
+    </w:rPr>
+  </w:style>
+  <w:style w:type="character" w:customStyle="1" w:styleId="TitleChar">
+    <w:name w:val="Title Char"/>
+    <w:basedOn w:val="DefaultParagraphFont"/>
+    <w:link w:val="Title"/>
+    <w:uiPriority w:val="10"/>
+    <w:rsid w:val="00576804"/>
+    <w:rPr>
+      <w:rFonts w:asciiTheme="majorHAnsi" w:eastAsiaTheme="majorEastAsia" w:hAnsiTheme="majorHAnsi" w:cstheme="majorBidi"/>
+      <w:spacing w:val="-10"/>
+      <w:kern w:val="28"/>
+      <w:sz w:val="56"/>
+      <w:szCs w:val="56"/>
+    </w:rPr>
+  </w:style>
 </w:styles>
 </file>
 

</xml_diff>